<commit_message>
Added minMax without alphabeta, among other thing
Also added a little to the project report.
</commit_message>
<xml_diff>
--- a/Team Maybe - Project Report.docx
+++ b/Team Maybe - Project Report.docx
@@ -1,6 +1,6 @@
 
 <file path=word/document.xml><?xml version="1.0" encoding="utf-8"?>
-<w:document xmlns:wpc="http://schemas.microsoft.com/office/word/2010/wordprocessingCanvas" xmlns:mc="http://schemas.openxmlformats.org/markup-compatibility/2006" xmlns:o="urn:schemas-microsoft-com:office:office" xmlns:r="http://schemas.openxmlformats.org/officeDocument/2006/relationships" xmlns:m="http://schemas.openxmlformats.org/officeDocument/2006/math" xmlns:v="urn:schemas-microsoft-com:vml" xmlns:wp14="http://schemas.microsoft.com/office/word/2010/wordprocessingDrawing" xmlns:wp="http://schemas.openxmlformats.org/drawingml/2006/wordprocessingDrawing" xmlns:w10="urn:schemas-microsoft-com:office:word" xmlns:w="http://schemas.openxmlformats.org/wordprocessingml/2006/main" xmlns:w14="http://schemas.microsoft.com/office/word/2010/wordml" xmlns:wpg="http://schemas.microsoft.com/office/word/2010/wordprocessingGroup" xmlns:wpi="http://schemas.microsoft.com/office/word/2010/wordprocessingInk" xmlns:wne="http://schemas.microsoft.com/office/word/2006/wordml" xmlns:wps="http://schemas.microsoft.com/office/word/2010/wordprocessingShape" mc:Ignorable="w14 wp14">
+<w:document xmlns:ve="http://schemas.openxmlformats.org/markup-compatibility/2006" xmlns:o="urn:schemas-microsoft-com:office:office" xmlns:r="http://schemas.openxmlformats.org/officeDocument/2006/relationships" xmlns:m="http://schemas.openxmlformats.org/officeDocument/2006/math" xmlns:v="urn:schemas-microsoft-com:vml" xmlns:wp="http://schemas.openxmlformats.org/drawingml/2006/wordprocessingDrawing" xmlns:w10="urn:schemas-microsoft-com:office:word" xmlns:w="http://schemas.openxmlformats.org/wordprocessingml/2006/main" xmlns:wne="http://schemas.microsoft.com/office/word/2006/wordml">
   <w:body>
     <w:p>
       <w:pPr>
@@ -509,7 +509,23 @@
           <w:sz w:val="20"/>
           <w:szCs w:val="20"/>
         </w:rPr>
-        <w:t>We implemented Alpha Beta pruning by checking the evaluation of each BoardModel with and pruning boards that are not as favorable to the AI as another board. We set the initial alpha and beta values to the maximum and minimum integer values to reflect positive and negative infinity. As we evaluate each board, we update these values to track which moves to take and which moves to avoid.</w:t>
+        <w:t>We implemented Alpha Beta pruning by checking the evaluation of each BoardModel with and pruning boards that are not as favorable to the AI as another board</w:t>
+      </w:r>
+      <w:r>
+        <w:rPr>
+          <w:rFonts w:ascii="Times New Roman" w:hAnsi="Times New Roman" w:cs="Times New Roman"/>
+          <w:sz w:val="20"/>
+          <w:szCs w:val="20"/>
+        </w:rPr>
+        <w:t>; we took the example Alpha Beta pruning algorithm from the textbook as our model</w:t>
+      </w:r>
+      <w:r>
+        <w:rPr>
+          <w:rFonts w:ascii="Times New Roman" w:hAnsi="Times New Roman" w:cs="Times New Roman"/>
+          <w:sz w:val="20"/>
+          <w:szCs w:val="20"/>
+        </w:rPr>
+        <w:t>. We set the initial alpha and beta values to the maximum and minimum integer values to reflect positive and negative infinity. As we evaluate each board, we update these values to track which moves to take and which moves to avoid.</w:t>
       </w:r>
     </w:p>
     <w:p>
@@ -614,7 +630,7 @@
           <w:sz w:val="20"/>
           <w:szCs w:val="20"/>
         </w:rPr>
-        <w:t xml:space="preserve">For Iterative Deepening Search, we started with a depth of zero to see what possible moves were available to us. After evaluating each move, we finish the Search so that we at least have a move to give once the turn’s time limit has been reached. Then we proceed to the depth of one to see if the moves that we analyzed at the previous level could lead to a better state than the possible moves from the previous depth limit. If we find a better outcome, then we change the move we intended to return to the move that would </w:t>
+        <w:t xml:space="preserve">For Iterative Deepening Search, we started with a depth of zero to see what possible moves were available to us. After evaluating each move, we finish the Search so that we at least have a move to give once the turn’s time limit has been reached. Then we proceed to the depth of one to see if the moves that we analyzed at the previous level could lead to a better state than the possible moves from the previous depth </w:t>
       </w:r>
       <w:r>
         <w:rPr>
@@ -623,7 +639,7 @@
           <w:szCs w:val="20"/>
         </w:rPr>
         <w:lastRenderedPageBreak/>
-        <w:t>lead us to our new best state. We continue to move deeper down the search with increasing iterations, revising our intended move as we analyze more and more BoardModel into the future until we run out of time. At this point, we make the move that we found leads to the best BoardModel that we had analyzed before the deadline w</w:t>
+        <w:t>limit. If we find a better outcome, then we change the move we intended to return to the move that would lead us to our new best state. We continue to move deeper down the search with increasing iterations, revising our intended move as we analyze more and more BoardModel into the future until we run out of time. At this point, we make the move that we found leads to the best BoardModel that we had analyzed before the deadline w</w:t>
       </w:r>
       <w:r>
         <w:rPr>
@@ -1120,7 +1136,7 @@
 </file>
 
 <file path=word/numbering.xml><?xml version="1.0" encoding="utf-8"?>
-<w:numbering xmlns:wpc="http://schemas.microsoft.com/office/word/2010/wordprocessingCanvas" xmlns:mc="http://schemas.openxmlformats.org/markup-compatibility/2006" xmlns:o="urn:schemas-microsoft-com:office:office" xmlns:r="http://schemas.openxmlformats.org/officeDocument/2006/relationships" xmlns:m="http://schemas.openxmlformats.org/officeDocument/2006/math" xmlns:v="urn:schemas-microsoft-com:vml" xmlns:wp14="http://schemas.microsoft.com/office/word/2010/wordprocessingDrawing" xmlns:wp="http://schemas.openxmlformats.org/drawingml/2006/wordprocessingDrawing" xmlns:w10="urn:schemas-microsoft-com:office:word" xmlns:w="http://schemas.openxmlformats.org/wordprocessingml/2006/main" xmlns:w14="http://schemas.microsoft.com/office/word/2010/wordml" xmlns:wpg="http://schemas.microsoft.com/office/word/2010/wordprocessingGroup" xmlns:wpi="http://schemas.microsoft.com/office/word/2010/wordprocessingInk" xmlns:wne="http://schemas.microsoft.com/office/word/2006/wordml" xmlns:wps="http://schemas.microsoft.com/office/word/2010/wordprocessingShape" mc:Ignorable="w14 wp14">
+<w:numbering xmlns:ve="http://schemas.openxmlformats.org/markup-compatibility/2006" xmlns:o="urn:schemas-microsoft-com:office:office" xmlns:r="http://schemas.openxmlformats.org/officeDocument/2006/relationships" xmlns:m="http://schemas.openxmlformats.org/officeDocument/2006/math" xmlns:v="urn:schemas-microsoft-com:vml" xmlns:wp="http://schemas.openxmlformats.org/drawingml/2006/wordprocessingDrawing" xmlns:w10="urn:schemas-microsoft-com:office:word" xmlns:w="http://schemas.openxmlformats.org/wordprocessingml/2006/main" xmlns:wne="http://schemas.microsoft.com/office/word/2006/wordml">
   <w:abstractNum w:abstractNumId="0">
     <w:nsid w:val="0D860CD8"/>
     <w:multiLevelType w:val="hybridMultilevel"/>
@@ -1574,7 +1590,7 @@
 </file>
 
 <file path=word/styles.xml><?xml version="1.0" encoding="utf-8"?>
-<w:styles xmlns:mc="http://schemas.openxmlformats.org/markup-compatibility/2006" xmlns:r="http://schemas.openxmlformats.org/officeDocument/2006/relationships" xmlns:w="http://schemas.openxmlformats.org/wordprocessingml/2006/main" xmlns:w14="http://schemas.microsoft.com/office/word/2010/wordml" mc:Ignorable="w14">
+<w:styles xmlns:r="http://schemas.openxmlformats.org/officeDocument/2006/relationships" xmlns:w="http://schemas.openxmlformats.org/wordprocessingml/2006/main">
   <w:docDefaults>
     <w:rPrDefault>
       <w:rPr>
@@ -1732,6 +1748,7 @@
   <w:style w:type="paragraph" w:default="1" w:styleId="Normal">
     <w:name w:val="Normal"/>
     <w:qFormat/>
+    <w:rsid w:val="008F18F2"/>
   </w:style>
   <w:style w:type="character" w:default="1" w:styleId="DefaultParagraphFont">
     <w:name w:val="Default Paragraph Font"/>
@@ -1744,6 +1761,7 @@
     <w:uiPriority w:val="99"/>
     <w:semiHidden/>
     <w:unhideWhenUsed/>
+    <w:qFormat/>
     <w:tblPr>
       <w:tblInd w:w="0" w:type="dxa"/>
       <w:tblCellMar>
@@ -2287,7 +2305,7 @@
 </file>
 
 <file path=customXml/itemProps1.xml><?xml version="1.0" encoding="utf-8"?>
-<ds:datastoreItem xmlns:ds="http://schemas.openxmlformats.org/officeDocument/2006/customXml" ds:itemID="{4D5A64EE-7B8F-4B4A-B6FC-7CB8341A5B74}">
+<ds:datastoreItem xmlns:ds="http://schemas.openxmlformats.org/officeDocument/2006/customXml" ds:itemID="{D3BB27FF-5759-4896-83DC-095D75878238}">
   <ds:schemaRefs>
     <ds:schemaRef ds:uri="http://schemas.openxmlformats.org/officeDocument/2006/bibliography"/>
   </ds:schemaRefs>

</xml_diff>